<commit_message>
reviewed both assignments, generated html and pdf files
</commit_message>
<xml_diff>
--- a/assignments-Ana_Penedos/assignment_1/Assignment_1-Ana_Penedos.docx
+++ b/assignments-Ana_Penedos/assignment_1/Assignment_1-Ana_Penedos.docx
@@ -1074,7 +1074,13 @@
     </w:p>
     <w:p>
       <w:r>
-        <w:t>CNS samples (spinal cord and brain) were collected from an HIV-positive patient over the course of 40 weeks in order to address the impact of CD4-positive T-cell permeability, tissue, viral diversity and evolutionary distance on the viral load. We found that</w:t>
+        <w:t>CNS samples (spinal cord and brain) were collected from an HIV-positive patient over the course of 40 weeks in order to address the impact of CD4-positive T-cell permeability, tissue, viral diversity and evolutionary distance on the viral load</w:t>
+      </w:r>
+      <w:r>
+        <w:t xml:space="preserve"> (figure 2)</w:t>
+      </w:r>
+      <w:r>
+        <w:t>. We found that</w:t>
       </w:r>
       <w:r>
         <w:t xml:space="preserve"> the distance from the reference sample (distance) and the viral diversity (</w:t>
@@ -1117,6 +1123,82 @@
       </w:r>
       <w:r>
         <w:t>.</w:t>
+      </w:r>
+    </w:p>
+    <w:p>
+      <w:pPr>
+        <w:jc w:val="center"/>
+      </w:pPr>
+      <w:r>
+        <w:rPr>
+          <w:rFonts w:ascii="Helvetica" w:hAnsi="Helvetica" w:cs="Helvetica"/>
+          <w:noProof/>
+          <w:sz w:val="24"/>
+          <w:szCs w:val="24"/>
+          <w:lang w:val="en-US"/>
+        </w:rPr>
+        <w:drawing>
+          <wp:inline distT="0" distB="0" distL="0" distR="0" wp14:anchorId="7786E95A" wp14:editId="2E72E668">
+            <wp:extent cx="3314700" cy="2045789"/>
+            <wp:effectExtent l="0" t="0" r="0" b="12065"/>
+            <wp:docPr id="1" name="Picture 1"/>
+            <wp:cNvGraphicFramePr>
+              <a:graphicFrameLocks xmlns:a="http://schemas.openxmlformats.org/drawingml/2006/main" noChangeAspect="1"/>
+            </wp:cNvGraphicFramePr>
+            <a:graphic xmlns:a="http://schemas.openxmlformats.org/drawingml/2006/main">
+              <a:graphicData uri="http://schemas.openxmlformats.org/drawingml/2006/picture">
+                <pic:pic xmlns:pic="http://schemas.openxmlformats.org/drawingml/2006/picture">
+                  <pic:nvPicPr>
+                    <pic:cNvPr id="0" name="Picture 1"/>
+                    <pic:cNvPicPr>
+                      <a:picLocks noChangeAspect="1" noChangeArrowheads="1"/>
+                    </pic:cNvPicPr>
+                  </pic:nvPicPr>
+                  <pic:blipFill>
+                    <a:blip r:embed="rId9">
+                      <a:extLst>
+                        <a:ext uri="{28A0092B-C50C-407E-A947-70E740481C1C}">
+                          <a14:useLocalDpi xmlns:a14="http://schemas.microsoft.com/office/drawing/2010/main" val="0"/>
+                        </a:ext>
+                      </a:extLst>
+                    </a:blip>
+                    <a:srcRect/>
+                    <a:stretch>
+                      <a:fillRect/>
+                    </a:stretch>
+                  </pic:blipFill>
+                  <pic:spPr bwMode="auto">
+                    <a:xfrm>
+                      <a:off x="0" y="0"/>
+                      <a:ext cx="3315622" cy="2046358"/>
+                    </a:xfrm>
+                    <a:prstGeom prst="rect">
+                      <a:avLst/>
+                    </a:prstGeom>
+                    <a:noFill/>
+                    <a:ln>
+                      <a:noFill/>
+                    </a:ln>
+                  </pic:spPr>
+                </pic:pic>
+              </a:graphicData>
+            </a:graphic>
+          </wp:inline>
+        </w:drawing>
+      </w:r>
+    </w:p>
+    <w:p>
+      <w:pPr>
+        <w:jc w:val="center"/>
+      </w:pPr>
+      <w:r>
+        <w:rPr>
+          <w:b/>
+        </w:rPr>
+        <w:t>Figure 2.</w:t>
+      </w:r>
+      <w:r>
+        <w:t xml:space="preserve"> The effect of CD level (A), tissue (B), viral population diversity (C) and evolutionary distance to reference strain (D) on viral load.</w:t>
       </w:r>
     </w:p>
     <w:p>
@@ -1128,76 +1210,37 @@
           <w:rPr>
             <w:rFonts w:ascii="Cambria Math" w:hAnsi="Cambria Math"/>
           </w:rPr>
-          <m:t xml:space="preserve">viral load = </m:t>
-        </m:r>
-        <m:r>
-          <w:rPr>
-            <w:rFonts w:ascii="Cambria Math" w:hAnsi="Cambria Math"/>
-          </w:rPr>
-          <m:t>a</m:t>
-        </m:r>
-        <m:r>
-          <w:rPr>
-            <w:rFonts w:ascii="Cambria Math" w:hAnsi="Cambria Math"/>
-          </w:rPr>
-          <m:t xml:space="preserve"> + </m:t>
-        </m:r>
-        <m:r>
-          <w:rPr>
-            <w:rFonts w:ascii="Cambria Math" w:hAnsi="Cambria Math"/>
-          </w:rPr>
-          <m:t>b</m:t>
-        </m:r>
-        <m:r>
-          <w:rPr>
-            <w:rFonts w:ascii="Cambria Math" w:hAnsi="Cambria Math"/>
-          </w:rPr>
-          <m:t xml:space="preserve"> * distance + </m:t>
-        </m:r>
-        <m:r>
-          <w:rPr>
-            <w:rFonts w:ascii="Cambria Math" w:hAnsi="Cambria Math"/>
-          </w:rPr>
-          <m:t>c</m:t>
-        </m:r>
-        <m:r>
-          <w:rPr>
-            <w:rFonts w:ascii="Cambria Math" w:hAnsi="Cambria Math"/>
-          </w:rPr>
-          <m:t xml:space="preserve"> * </m:t>
-        </m:r>
-        <m:r>
-          <w:rPr>
-            <w:rFonts w:ascii="Cambria Math" w:hAnsi="Cambria Math"/>
-          </w:rPr>
-          <m:t>diversity</m:t>
-        </m:r>
-        <m:r>
-          <w:rPr>
-            <w:rFonts w:ascii="Cambria Math" w:hAnsi="Cambria Math"/>
-          </w:rPr>
-          <m:t xml:space="preserve"> + errors</m:t>
+          <m:t>viral load = a + b * distance + c * diversity + errors</m:t>
         </m:r>
       </m:oMath>
+      <w:r>
+        <w:tab/>
+      </w:r>
+      <w:r>
+        <w:tab/>
+      </w:r>
       <w:bookmarkStart w:id="0" w:name="_GoBack"/>
+      <w:r>
+        <w:rPr>
+          <w:b/>
+        </w:rPr>
+        <w:t>(</w:t>
+      </w:r>
+      <w:proofErr w:type="gramStart"/>
+      <w:r>
+        <w:rPr>
+          <w:b/>
+        </w:rPr>
+        <w:t>equation</w:t>
+      </w:r>
+      <w:proofErr w:type="gramEnd"/>
+      <w:r>
+        <w:rPr>
+          <w:b/>
+        </w:rPr>
+        <w:t xml:space="preserve"> 1)</w:t>
+      </w:r>
       <w:bookmarkEnd w:id="0"/>
-      <w:r>
-        <w:tab/>
-      </w:r>
-      <w:r>
-        <w:tab/>
-      </w:r>
-      <w:r>
-        <w:t>(</w:t>
-      </w:r>
-      <w:proofErr w:type="gramStart"/>
-      <w:r>
-        <w:t>equation</w:t>
-      </w:r>
-      <w:proofErr w:type="gramEnd"/>
-      <w:r>
-        <w:t xml:space="preserve"> 1)</w:t>
-      </w:r>
     </w:p>
     <w:p>
       <w:r>
@@ -1257,6 +1300,7 @@
               <w:rPr>
                 <w:b/>
               </w:rPr>
+              <w:lastRenderedPageBreak/>
               <w:t>CD4 level</w:t>
             </w:r>
           </w:p>
@@ -1706,11 +1750,7 @@
         <w:t xml:space="preserve">This effect is accentuated when CD4 levels are high, possibly due to a higher evolutionary pressure. </w:t>
       </w:r>
       <w:r>
-        <w:t xml:space="preserve">The only circumstance in which a negative correlation is observed between diversity and viral load is in spinal cord samples with low </w:t>
-      </w:r>
-      <w:r>
-        <w:lastRenderedPageBreak/>
-        <w:t>levels of CD4-positive T-cells (table 1).</w:t>
+        <w:t>The only circumstance in which a negative correlation is observed between diversity and viral load is in spinal cord samples with low levels of CD4-positive T-cells (table 1).</w:t>
       </w:r>
       <w:r>
         <w:t xml:space="preserve"> A correlation between HIV viral load and CD4 levels has previously been described </w:t>
@@ -3385,7 +3425,7 @@
 </file>
 
 <file path=customXml/itemProps1.xml><?xml version="1.0" encoding="utf-8"?>
-<ds:datastoreItem xmlns:ds="http://schemas.openxmlformats.org/officeDocument/2006/customXml" ds:itemID="{7891F085-31D1-754B-89E3-D7D2C01AB9A6}">
+<ds:datastoreItem xmlns:ds="http://schemas.openxmlformats.org/officeDocument/2006/customXml" ds:itemID="{FE3BBCE5-69E8-4C40-BF48-0A2F350676CD}">
   <ds:schemaRefs>
     <ds:schemaRef ds:uri="http://schemas.openxmlformats.org/officeDocument/2006/bibliography"/>
   </ds:schemaRefs>

</xml_diff>